<commit_message>
周报Week4 & updated 需求规格说明书v1.0.0
</commit_message>
<xml_diff>
--- a/Document/需求说明书/需求规格书 v1.0.0.docx
+++ b/Document/需求说明书/需求规格书 v1.0.0.docx
@@ -980,7 +980,7 @@
         </w:rPr>
         <w:fldChar w:fldCharType="separate"/>
       </w:r>
-      <w:hyperlink w:anchor="_Toc99488297" w:history="1">
+      <w:hyperlink w:anchor="_Toc99566585" w:history="1">
         <w:r>
           <w:rPr>
             <w:rStyle w:val="Hyperlink"/>
@@ -1029,7 +1029,7 @@
             <w:noProof/>
             <w:webHidden/>
           </w:rPr>
-          <w:instrText xml:space="preserve"> PAGEREF _Toc99488297 \h </w:instrText>
+          <w:instrText xml:space="preserve"> PAGEREF _Toc99566585 \h </w:instrText>
         </w:r>
         <w:r>
           <w:rPr>
@@ -1077,7 +1077,7 @@
           <w:lang w:val="en-MY"/>
         </w:rPr>
       </w:pPr>
-      <w:hyperlink w:anchor="_Toc99488298" w:history="1">
+      <w:hyperlink w:anchor="_Toc99566586" w:history="1">
         <w:r>
           <w:rPr>
             <w:rStyle w:val="Hyperlink"/>
@@ -1124,7 +1124,7 @@
             <w:noProof/>
             <w:webHidden/>
           </w:rPr>
-          <w:instrText xml:space="preserve"> PAGEREF _Toc99488298 \h </w:instrText>
+          <w:instrText xml:space="preserve"> PAGEREF _Toc99566586 \h </w:instrText>
         </w:r>
         <w:r>
           <w:rPr>
@@ -1172,7 +1172,7 @@
           <w:lang w:val="en-MY"/>
         </w:rPr>
       </w:pPr>
-      <w:hyperlink w:anchor="_Toc99488299" w:history="1">
+      <w:hyperlink w:anchor="_Toc99566587" w:history="1">
         <w:r>
           <w:rPr>
             <w:rStyle w:val="Hyperlink"/>
@@ -1219,7 +1219,7 @@
             <w:noProof/>
             <w:webHidden/>
           </w:rPr>
-          <w:instrText xml:space="preserve"> PAGEREF _Toc99488299 \h </w:instrText>
+          <w:instrText xml:space="preserve"> PAGEREF _Toc99566587 \h </w:instrText>
         </w:r>
         <w:r>
           <w:rPr>
@@ -1267,7 +1267,7 @@
           <w:lang w:val="en-MY"/>
         </w:rPr>
       </w:pPr>
-      <w:hyperlink w:anchor="_Toc99488300" w:history="1">
+      <w:hyperlink w:anchor="_Toc99566588" w:history="1">
         <w:r>
           <w:rPr>
             <w:rStyle w:val="Hyperlink"/>
@@ -1314,7 +1314,7 @@
             <w:noProof/>
             <w:webHidden/>
           </w:rPr>
-          <w:instrText xml:space="preserve"> PAGEREF _Toc99488300 \h </w:instrText>
+          <w:instrText xml:space="preserve"> PAGEREF _Toc99566588 \h </w:instrText>
         </w:r>
         <w:r>
           <w:rPr>
@@ -1362,7 +1362,7 @@
           <w:lang w:val="en-MY"/>
         </w:rPr>
       </w:pPr>
-      <w:hyperlink w:anchor="_Toc99488301" w:history="1">
+      <w:hyperlink w:anchor="_Toc99566589" w:history="1">
         <w:r>
           <w:rPr>
             <w:rStyle w:val="Hyperlink"/>
@@ -1409,7 +1409,7 @@
             <w:noProof/>
             <w:webHidden/>
           </w:rPr>
-          <w:instrText xml:space="preserve"> PAGEREF _Toc99488301 \h </w:instrText>
+          <w:instrText xml:space="preserve"> PAGEREF _Toc99566589 \h </w:instrText>
         </w:r>
         <w:r>
           <w:rPr>
@@ -1459,7 +1459,7 @@
           <w:lang w:val="en-MY"/>
         </w:rPr>
       </w:pPr>
-      <w:hyperlink w:anchor="_Toc99488302" w:history="1">
+      <w:hyperlink w:anchor="_Toc99566590" w:history="1">
         <w:r>
           <w:rPr>
             <w:rStyle w:val="Hyperlink"/>
@@ -1508,7 +1508,7 @@
             <w:noProof/>
             <w:webHidden/>
           </w:rPr>
-          <w:instrText xml:space="preserve"> PAGEREF _Toc99488302 \h </w:instrText>
+          <w:instrText xml:space="preserve"> PAGEREF _Toc99566590 \h </w:instrText>
         </w:r>
         <w:r>
           <w:rPr>
@@ -1556,7 +1556,7 @@
           <w:lang w:val="en-MY"/>
         </w:rPr>
       </w:pPr>
-      <w:hyperlink w:anchor="_Toc99488303" w:history="1">
+      <w:hyperlink w:anchor="_Toc99566591" w:history="1">
         <w:r>
           <w:rPr>
             <w:rStyle w:val="Hyperlink"/>
@@ -1603,7 +1603,7 @@
             <w:noProof/>
             <w:webHidden/>
           </w:rPr>
-          <w:instrText xml:space="preserve"> PAGEREF _Toc99488303 \h </w:instrText>
+          <w:instrText xml:space="preserve"> PAGEREF _Toc99566591 \h </w:instrText>
         </w:r>
         <w:r>
           <w:rPr>
@@ -1651,7 +1651,7 @@
           <w:lang w:val="en-MY"/>
         </w:rPr>
       </w:pPr>
-      <w:hyperlink w:anchor="_Toc99488304" w:history="1">
+      <w:hyperlink w:anchor="_Toc99566592" w:history="1">
         <w:r>
           <w:rPr>
             <w:rStyle w:val="Hyperlink"/>
@@ -1698,7 +1698,7 @@
             <w:noProof/>
             <w:webHidden/>
           </w:rPr>
-          <w:instrText xml:space="preserve"> PAGEREF _Toc99488304 \h </w:instrText>
+          <w:instrText xml:space="preserve"> PAGEREF _Toc99566592 \h </w:instrText>
         </w:r>
         <w:r>
           <w:rPr>
@@ -1746,7 +1746,7 @@
           <w:lang w:val="en-MY"/>
         </w:rPr>
       </w:pPr>
-      <w:hyperlink w:anchor="_Toc99488305" w:history="1">
+      <w:hyperlink w:anchor="_Toc99566593" w:history="1">
         <w:r>
           <w:rPr>
             <w:rStyle w:val="Hyperlink"/>
@@ -1793,7 +1793,7 @@
             <w:noProof/>
             <w:webHidden/>
           </w:rPr>
-          <w:instrText xml:space="preserve"> PAGEREF _Toc99488305 \h </w:instrText>
+          <w:instrText xml:space="preserve"> PAGEREF _Toc99566593 \h </w:instrText>
         </w:r>
         <w:r>
           <w:rPr>
@@ -1841,7 +1841,7 @@
           <w:lang w:val="en-MY"/>
         </w:rPr>
       </w:pPr>
-      <w:hyperlink w:anchor="_Toc99488306" w:history="1">
+      <w:hyperlink w:anchor="_Toc99566594" w:history="1">
         <w:r>
           <w:rPr>
             <w:rStyle w:val="Hyperlink"/>
@@ -1888,7 +1888,7 @@
             <w:noProof/>
             <w:webHidden/>
           </w:rPr>
-          <w:instrText xml:space="preserve"> PAGEREF _Toc99488306 \h </w:instrText>
+          <w:instrText xml:space="preserve"> PAGEREF _Toc99566594 \h </w:instrText>
         </w:r>
         <w:r>
           <w:rPr>
@@ -1936,7 +1936,7 @@
           <w:lang w:val="en-MY"/>
         </w:rPr>
       </w:pPr>
-      <w:hyperlink w:anchor="_Toc99488307" w:history="1">
+      <w:hyperlink w:anchor="_Toc99566595" w:history="1">
         <w:r>
           <w:rPr>
             <w:rStyle w:val="Hyperlink"/>
@@ -1983,7 +1983,7 @@
             <w:noProof/>
             <w:webHidden/>
           </w:rPr>
-          <w:instrText xml:space="preserve"> PAGEREF _Toc99488307 \h </w:instrText>
+          <w:instrText xml:space="preserve"> PAGEREF _Toc99566595 \h </w:instrText>
         </w:r>
         <w:r>
           <w:rPr>
@@ -2031,7 +2031,7 @@
           <w:lang w:val="en-MY"/>
         </w:rPr>
       </w:pPr>
-      <w:hyperlink w:anchor="_Toc99488308" w:history="1">
+      <w:hyperlink w:anchor="_Toc99566596" w:history="1">
         <w:r>
           <w:rPr>
             <w:rStyle w:val="Hyperlink"/>
@@ -2078,7 +2078,7 @@
             <w:noProof/>
             <w:webHidden/>
           </w:rPr>
-          <w:instrText xml:space="preserve"> PAGEREF _Toc99488308 \h </w:instrText>
+          <w:instrText xml:space="preserve"> PAGEREF _Toc99566596 \h </w:instrText>
         </w:r>
         <w:r>
           <w:rPr>
@@ -2128,7 +2128,7 @@
           <w:lang w:val="en-MY"/>
         </w:rPr>
       </w:pPr>
-      <w:hyperlink w:anchor="_Toc99488309" w:history="1">
+      <w:hyperlink w:anchor="_Toc99566597" w:history="1">
         <w:r>
           <w:rPr>
             <w:rStyle w:val="Hyperlink"/>
@@ -2177,7 +2177,7 @@
             <w:noProof/>
             <w:webHidden/>
           </w:rPr>
-          <w:instrText xml:space="preserve"> PAGEREF _Toc99488309 \h </w:instrText>
+          <w:instrText xml:space="preserve"> PAGEREF _Toc99566597 \h </w:instrText>
         </w:r>
         <w:r>
           <w:rPr>
@@ -2225,7 +2225,7 @@
           <w:lang w:val="en-MY"/>
         </w:rPr>
       </w:pPr>
-      <w:hyperlink w:anchor="_Toc99488310" w:history="1">
+      <w:hyperlink w:anchor="_Toc99566598" w:history="1">
         <w:r>
           <w:rPr>
             <w:rStyle w:val="Hyperlink"/>
@@ -2272,7 +2272,7 @@
             <w:noProof/>
             <w:webHidden/>
           </w:rPr>
-          <w:instrText xml:space="preserve"> PAGEREF _Toc99488310 \h </w:instrText>
+          <w:instrText xml:space="preserve"> PAGEREF _Toc99566598 \h </w:instrText>
         </w:r>
         <w:r>
           <w:rPr>
@@ -2320,7 +2320,7 @@
           <w:lang w:val="en-MY"/>
         </w:rPr>
       </w:pPr>
-      <w:hyperlink w:anchor="_Toc99488311" w:history="1">
+      <w:hyperlink w:anchor="_Toc99566599" w:history="1">
         <w:r>
           <w:rPr>
             <w:rStyle w:val="Hyperlink"/>
@@ -2367,7 +2367,7 @@
             <w:noProof/>
             <w:webHidden/>
           </w:rPr>
-          <w:instrText xml:space="preserve"> PAGEREF _Toc99488311 \h </w:instrText>
+          <w:instrText xml:space="preserve"> PAGEREF _Toc99566599 \h </w:instrText>
         </w:r>
         <w:r>
           <w:rPr>
@@ -2415,7 +2415,7 @@
           <w:lang w:val="en-MY"/>
         </w:rPr>
       </w:pPr>
-      <w:hyperlink w:anchor="_Toc99488312" w:history="1">
+      <w:hyperlink w:anchor="_Toc99566600" w:history="1">
         <w:r>
           <w:rPr>
             <w:rStyle w:val="Hyperlink"/>
@@ -2462,7 +2462,7 @@
             <w:noProof/>
             <w:webHidden/>
           </w:rPr>
-          <w:instrText xml:space="preserve"> PAGEREF _Toc99488312 \h </w:instrText>
+          <w:instrText xml:space="preserve"> PAGEREF _Toc99566600 \h </w:instrText>
         </w:r>
         <w:r>
           <w:rPr>
@@ -2510,7 +2510,7 @@
           <w:lang w:val="en-MY"/>
         </w:rPr>
       </w:pPr>
-      <w:hyperlink w:anchor="_Toc99488313" w:history="1">
+      <w:hyperlink w:anchor="_Toc99566601" w:history="1">
         <w:r>
           <w:rPr>
             <w:rStyle w:val="Hyperlink"/>
@@ -2557,7 +2557,7 @@
             <w:noProof/>
             <w:webHidden/>
           </w:rPr>
-          <w:instrText xml:space="preserve"> PAGEREF _Toc99488313 \h </w:instrText>
+          <w:instrText xml:space="preserve"> PAGEREF _Toc99566601 \h </w:instrText>
         </w:r>
         <w:r>
           <w:rPr>
@@ -2606,7 +2606,7 @@
           <w:lang w:val="en-MY"/>
         </w:rPr>
       </w:pPr>
-      <w:hyperlink w:anchor="_Toc99488314" w:history="1">
+      <w:hyperlink w:anchor="_Toc99566602" w:history="1">
         <w:r>
           <w:rPr>
             <w:rStyle w:val="Hyperlink"/>
@@ -2664,7 +2664,7 @@
             <w:noProof/>
             <w:webHidden/>
           </w:rPr>
-          <w:instrText xml:space="preserve"> PAGEREF _Toc99488314 \h </w:instrText>
+          <w:instrText xml:space="preserve"> PAGEREF _Toc99566602 \h </w:instrText>
         </w:r>
         <w:r>
           <w:rPr>
@@ -2721,7 +2721,7 @@
           <w:lang w:val="en-MY"/>
         </w:rPr>
       </w:pPr>
-      <w:hyperlink w:anchor="_Toc99488315" w:history="1">
+      <w:hyperlink w:anchor="_Toc99566603" w:history="1">
         <w:r>
           <w:rPr>
             <w:rStyle w:val="Hyperlink"/>
@@ -2779,7 +2779,7 @@
             <w:noProof/>
             <w:webHidden/>
           </w:rPr>
-          <w:instrText xml:space="preserve"> PAGEREF _Toc99488315 \h </w:instrText>
+          <w:instrText xml:space="preserve"> PAGEREF _Toc99566603 \h </w:instrText>
         </w:r>
         <w:r>
           <w:rPr>
@@ -2836,7 +2836,7 @@
           <w:lang w:val="en-MY"/>
         </w:rPr>
       </w:pPr>
-      <w:hyperlink w:anchor="_Toc99488316" w:history="1">
+      <w:hyperlink w:anchor="_Toc99566604" w:history="1">
         <w:r>
           <w:rPr>
             <w:rStyle w:val="Hyperlink"/>
@@ -2894,7 +2894,7 @@
             <w:noProof/>
             <w:webHidden/>
           </w:rPr>
-          <w:instrText xml:space="preserve"> PAGEREF _Toc99488316 \h </w:instrText>
+          <w:instrText xml:space="preserve"> PAGEREF _Toc99566604 \h </w:instrText>
         </w:r>
         <w:r>
           <w:rPr>
@@ -2951,7 +2951,7 @@
           <w:lang w:val="en-MY"/>
         </w:rPr>
       </w:pPr>
-      <w:hyperlink w:anchor="_Toc99488317" w:history="1">
+      <w:hyperlink w:anchor="_Toc99566605" w:history="1">
         <w:r>
           <w:rPr>
             <w:rStyle w:val="Hyperlink"/>
@@ -3009,7 +3009,7 @@
             <w:noProof/>
             <w:webHidden/>
           </w:rPr>
-          <w:instrText xml:space="preserve"> PAGEREF _Toc99488317 \h </w:instrText>
+          <w:instrText xml:space="preserve"> PAGEREF _Toc99566605 \h </w:instrText>
         </w:r>
         <w:r>
           <w:rPr>
@@ -3066,7 +3066,7 @@
           <w:lang w:val="en-MY"/>
         </w:rPr>
       </w:pPr>
-      <w:hyperlink w:anchor="_Toc99488318" w:history="1">
+      <w:hyperlink w:anchor="_Toc99566606" w:history="1">
         <w:r>
           <w:rPr>
             <w:rStyle w:val="Hyperlink"/>
@@ -3124,7 +3124,7 @@
             <w:noProof/>
             <w:webHidden/>
           </w:rPr>
-          <w:instrText xml:space="preserve"> PAGEREF _Toc99488318 \h </w:instrText>
+          <w:instrText xml:space="preserve"> PAGEREF _Toc99566606 \h </w:instrText>
         </w:r>
         <w:r>
           <w:rPr>
@@ -3181,7 +3181,7 @@
           <w:lang w:val="en-MY"/>
         </w:rPr>
       </w:pPr>
-      <w:hyperlink w:anchor="_Toc99488319" w:history="1">
+      <w:hyperlink w:anchor="_Toc99566607" w:history="1">
         <w:r>
           <w:rPr>
             <w:rStyle w:val="Hyperlink"/>
@@ -3239,7 +3239,7 @@
             <w:noProof/>
             <w:webHidden/>
           </w:rPr>
-          <w:instrText xml:space="preserve"> PAGEREF _Toc99488319 \h </w:instrText>
+          <w:instrText xml:space="preserve"> PAGEREF _Toc99566607 \h </w:instrText>
         </w:r>
         <w:r>
           <w:rPr>
@@ -3296,7 +3296,7 @@
           <w:lang w:val="en-MY"/>
         </w:rPr>
       </w:pPr>
-      <w:hyperlink w:anchor="_Toc99488320" w:history="1">
+      <w:hyperlink w:anchor="_Toc99566608" w:history="1">
         <w:r>
           <w:rPr>
             <w:rStyle w:val="Hyperlink"/>
@@ -3354,7 +3354,7 @@
             <w:noProof/>
             <w:webHidden/>
           </w:rPr>
-          <w:instrText xml:space="preserve"> PAGEREF _Toc99488320 \h </w:instrText>
+          <w:instrText xml:space="preserve"> PAGEREF _Toc99566608 \h </w:instrText>
         </w:r>
         <w:r>
           <w:rPr>
@@ -3411,7 +3411,7 @@
           <w:lang w:val="en-MY"/>
         </w:rPr>
       </w:pPr>
-      <w:hyperlink w:anchor="_Toc99488321" w:history="1">
+      <w:hyperlink w:anchor="_Toc99566609" w:history="1">
         <w:r>
           <w:rPr>
             <w:rStyle w:val="Hyperlink"/>
@@ -3469,7 +3469,7 @@
             <w:noProof/>
             <w:webHidden/>
           </w:rPr>
-          <w:instrText xml:space="preserve"> PAGEREF _Toc99488321 \h </w:instrText>
+          <w:instrText xml:space="preserve"> PAGEREF _Toc99566609 \h </w:instrText>
         </w:r>
         <w:r>
           <w:rPr>
@@ -3527,7 +3527,7 @@
           <w:lang w:val="en-MY"/>
         </w:rPr>
       </w:pPr>
-      <w:hyperlink w:anchor="_Toc99488322" w:history="1">
+      <w:hyperlink w:anchor="_Toc99566610" w:history="1">
         <w:r>
           <w:rPr>
             <w:rStyle w:val="Hyperlink"/>
@@ -3576,7 +3576,7 @@
             <w:noProof/>
             <w:webHidden/>
           </w:rPr>
-          <w:instrText xml:space="preserve"> PAGEREF _Toc99488322 \h </w:instrText>
+          <w:instrText xml:space="preserve"> PAGEREF _Toc99566610 \h </w:instrText>
         </w:r>
         <w:r>
           <w:rPr>
@@ -3624,7 +3624,7 @@
           <w:lang w:val="en-MY"/>
         </w:rPr>
       </w:pPr>
-      <w:hyperlink w:anchor="_Toc99488323" w:history="1">
+      <w:hyperlink w:anchor="_Toc99566611" w:history="1">
         <w:r>
           <w:rPr>
             <w:rStyle w:val="Hyperlink"/>
@@ -3671,7 +3671,7 @@
             <w:noProof/>
             <w:webHidden/>
           </w:rPr>
-          <w:instrText xml:space="preserve"> PAGEREF _Toc99488323 \h </w:instrText>
+          <w:instrText xml:space="preserve"> PAGEREF _Toc99566611 \h </w:instrText>
         </w:r>
         <w:r>
           <w:rPr>
@@ -3720,7 +3720,7 @@
           <w:lang w:val="en-MY"/>
         </w:rPr>
       </w:pPr>
-      <w:hyperlink w:anchor="_Toc99488324" w:history="1">
+      <w:hyperlink w:anchor="_Toc99566612" w:history="1">
         <w:r>
           <w:rPr>
             <w:rStyle w:val="Hyperlink"/>
@@ -3778,7 +3778,7 @@
             <w:noProof/>
             <w:webHidden/>
           </w:rPr>
-          <w:instrText xml:space="preserve"> PAGEREF _Toc99488324 \h </w:instrText>
+          <w:instrText xml:space="preserve"> PAGEREF _Toc99566612 \h </w:instrText>
         </w:r>
         <w:r>
           <w:rPr>
@@ -3835,7 +3835,7 @@
           <w:lang w:val="en-MY"/>
         </w:rPr>
       </w:pPr>
-      <w:hyperlink w:anchor="_Toc99488325" w:history="1">
+      <w:hyperlink w:anchor="_Toc99566613" w:history="1">
         <w:r>
           <w:rPr>
             <w:rStyle w:val="Hyperlink"/>
@@ -3893,7 +3893,7 @@
             <w:noProof/>
             <w:webHidden/>
           </w:rPr>
-          <w:instrText xml:space="preserve"> PAGEREF _Toc99488325 \h </w:instrText>
+          <w:instrText xml:space="preserve"> PAGEREF _Toc99566613 \h </w:instrText>
         </w:r>
         <w:r>
           <w:rPr>
@@ -3950,7 +3950,7 @@
           <w:lang w:val="en-MY"/>
         </w:rPr>
       </w:pPr>
-      <w:hyperlink w:anchor="_Toc99488326" w:history="1">
+      <w:hyperlink w:anchor="_Toc99566614" w:history="1">
         <w:r>
           <w:rPr>
             <w:rStyle w:val="Hyperlink"/>
@@ -4008,7 +4008,7 @@
             <w:noProof/>
             <w:webHidden/>
           </w:rPr>
-          <w:instrText xml:space="preserve"> PAGEREF _Toc99488326 \h </w:instrText>
+          <w:instrText xml:space="preserve"> PAGEREF _Toc99566614 \h </w:instrText>
         </w:r>
         <w:r>
           <w:rPr>
@@ -4065,7 +4065,7 @@
           <w:lang w:val="en-MY"/>
         </w:rPr>
       </w:pPr>
-      <w:hyperlink w:anchor="_Toc99488327" w:history="1">
+      <w:hyperlink w:anchor="_Toc99566615" w:history="1">
         <w:r>
           <w:rPr>
             <w:rStyle w:val="Hyperlink"/>
@@ -4123,7 +4123,7 @@
             <w:noProof/>
             <w:webHidden/>
           </w:rPr>
-          <w:instrText xml:space="preserve"> PAGEREF _Toc99488327 \h </w:instrText>
+          <w:instrText xml:space="preserve"> PAGEREF _Toc99566615 \h </w:instrText>
         </w:r>
         <w:r>
           <w:rPr>
@@ -4180,7 +4180,7 @@
           <w:lang w:val="en-MY"/>
         </w:rPr>
       </w:pPr>
-      <w:hyperlink w:anchor="_Toc99488328" w:history="1">
+      <w:hyperlink w:anchor="_Toc99566616" w:history="1">
         <w:r>
           <w:rPr>
             <w:rStyle w:val="Hyperlink"/>
@@ -4238,7 +4238,7 @@
             <w:noProof/>
             <w:webHidden/>
           </w:rPr>
-          <w:instrText xml:space="preserve"> PAGEREF _Toc99488328 \h </w:instrText>
+          <w:instrText xml:space="preserve"> PAGEREF _Toc99566616 \h </w:instrText>
         </w:r>
         <w:r>
           <w:rPr>
@@ -4295,7 +4295,7 @@
           <w:lang w:val="en-MY"/>
         </w:rPr>
       </w:pPr>
-      <w:hyperlink w:anchor="_Toc99488329" w:history="1">
+      <w:hyperlink w:anchor="_Toc99566617" w:history="1">
         <w:r>
           <w:rPr>
             <w:rStyle w:val="Hyperlink"/>
@@ -4372,7 +4372,7 @@
             <w:noProof/>
             <w:webHidden/>
           </w:rPr>
-          <w:instrText xml:space="preserve"> PAGEREF _Toc99488329 \h </w:instrText>
+          <w:instrText xml:space="preserve"> PAGEREF _Toc99566617 \h </w:instrText>
         </w:r>
         <w:r>
           <w:rPr>
@@ -4428,7 +4428,7 @@
           <w:lang w:val="en-MY"/>
         </w:rPr>
       </w:pPr>
-      <w:hyperlink w:anchor="_Toc99488330" w:history="1">
+      <w:hyperlink w:anchor="_Toc99566618" w:history="1">
         <w:r>
           <w:rPr>
             <w:rStyle w:val="Hyperlink"/>
@@ -4475,7 +4475,7 @@
             <w:noProof/>
             <w:webHidden/>
           </w:rPr>
-          <w:instrText xml:space="preserve"> PAGEREF _Toc99488330 \h </w:instrText>
+          <w:instrText xml:space="preserve"> PAGEREF _Toc99566618 \h </w:instrText>
         </w:r>
         <w:r>
           <w:rPr>
@@ -4525,7 +4525,7 @@
           <w:lang w:val="en-MY"/>
         </w:rPr>
       </w:pPr>
-      <w:hyperlink w:anchor="_Toc99488331" w:history="1">
+      <w:hyperlink w:anchor="_Toc99566619" w:history="1">
         <w:r>
           <w:rPr>
             <w:rStyle w:val="Hyperlink"/>
@@ -4574,7 +4574,7 @@
             <w:noProof/>
             <w:webHidden/>
           </w:rPr>
-          <w:instrText xml:space="preserve"> PAGEREF _Toc99488331 \h </w:instrText>
+          <w:instrText xml:space="preserve"> PAGEREF _Toc99566619 \h </w:instrText>
         </w:r>
         <w:r>
           <w:rPr>
@@ -4622,7 +4622,7 @@
           <w:lang w:val="en-MY"/>
         </w:rPr>
       </w:pPr>
-      <w:hyperlink w:anchor="_Toc99488332" w:history="1">
+      <w:hyperlink w:anchor="_Toc99566620" w:history="1">
         <w:r>
           <w:rPr>
             <w:rStyle w:val="Hyperlink"/>
@@ -4669,7 +4669,7 @@
             <w:noProof/>
             <w:webHidden/>
           </w:rPr>
-          <w:instrText xml:space="preserve"> PAGEREF _Toc99488332 \h </w:instrText>
+          <w:instrText xml:space="preserve"> PAGEREF _Toc99566620 \h </w:instrText>
         </w:r>
         <w:r>
           <w:rPr>
@@ -4718,7 +4718,7 @@
           <w:lang w:val="en-MY"/>
         </w:rPr>
       </w:pPr>
-      <w:hyperlink w:anchor="_Toc99488333" w:history="1">
+      <w:hyperlink w:anchor="_Toc99566621" w:history="1">
         <w:r>
           <w:rPr>
             <w:rStyle w:val="Hyperlink"/>
@@ -4776,7 +4776,7 @@
             <w:noProof/>
             <w:webHidden/>
           </w:rPr>
-          <w:instrText xml:space="preserve"> PAGEREF _Toc99488333 \h </w:instrText>
+          <w:instrText xml:space="preserve"> PAGEREF _Toc99566621 \h </w:instrText>
         </w:r>
         <w:r>
           <w:rPr>
@@ -4833,7 +4833,7 @@
           <w:lang w:val="en-MY"/>
         </w:rPr>
       </w:pPr>
-      <w:hyperlink w:anchor="_Toc99488334" w:history="1">
+      <w:hyperlink w:anchor="_Toc99566622" w:history="1">
         <w:r>
           <w:rPr>
             <w:rStyle w:val="Hyperlink"/>
@@ -4891,7 +4891,7 @@
             <w:noProof/>
             <w:webHidden/>
           </w:rPr>
-          <w:instrText xml:space="preserve"> PAGEREF _Toc99488334 \h </w:instrText>
+          <w:instrText xml:space="preserve"> PAGEREF _Toc99566622 \h </w:instrText>
         </w:r>
         <w:r>
           <w:rPr>
@@ -4949,7 +4949,7 @@
           <w:lang w:val="en-MY"/>
         </w:rPr>
       </w:pPr>
-      <w:hyperlink w:anchor="_Toc99488335" w:history="1">
+      <w:hyperlink w:anchor="_Toc99566623" w:history="1">
         <w:r>
           <w:rPr>
             <w:rStyle w:val="Hyperlink"/>
@@ -4998,7 +4998,7 @@
             <w:noProof/>
             <w:webHidden/>
           </w:rPr>
-          <w:instrText xml:space="preserve"> PAGEREF _Toc99488335 \h </w:instrText>
+          <w:instrText xml:space="preserve"> PAGEREF _Toc99566623 \h </w:instrText>
         </w:r>
         <w:r>
           <w:rPr>
@@ -5048,7 +5048,7 @@
           <w:lang w:val="en-MY"/>
         </w:rPr>
       </w:pPr>
-      <w:hyperlink w:anchor="_Toc99488336" w:history="1">
+      <w:hyperlink w:anchor="_Toc99566624" w:history="1">
         <w:r>
           <w:rPr>
             <w:rStyle w:val="Hyperlink"/>
@@ -5097,7 +5097,7 @@
             <w:noProof/>
             <w:webHidden/>
           </w:rPr>
-          <w:instrText xml:space="preserve"> PAGEREF _Toc99488336 \h </w:instrText>
+          <w:instrText xml:space="preserve"> PAGEREF _Toc99566624 \h </w:instrText>
         </w:r>
         <w:r>
           <w:rPr>
@@ -5147,7 +5147,7 @@
           <w:lang w:val="en-MY"/>
         </w:rPr>
       </w:pPr>
-      <w:hyperlink w:anchor="_Toc99488337" w:history="1">
+      <w:hyperlink w:anchor="_Toc99566625" w:history="1">
         <w:r>
           <w:rPr>
             <w:rStyle w:val="Hyperlink"/>
@@ -5196,7 +5196,7 @@
             <w:noProof/>
             <w:webHidden/>
           </w:rPr>
-          <w:instrText xml:space="preserve"> PAGEREF _Toc99488337 \h </w:instrText>
+          <w:instrText xml:space="preserve"> PAGEREF _Toc99566625 \h </w:instrText>
         </w:r>
         <w:r>
           <w:rPr>
@@ -5524,7 +5524,7 @@
       </w:pPr>
       <w:bookmarkStart w:id="0" w:name="_Toc15704525"/>
       <w:bookmarkStart w:id="1" w:name="_Toc306865179"/>
-      <w:bookmarkStart w:id="2" w:name="_Toc99488297"/>
+      <w:bookmarkStart w:id="2" w:name="_Toc99566585"/>
       <w:r>
         <w:rPr>
           <w:rFonts w:hint="eastAsia"/>
@@ -5542,7 +5542,7 @@
         <w:pStyle w:val="Heading2"/>
       </w:pPr>
       <w:bookmarkStart w:id="3" w:name="_Toc306865180"/>
-      <w:bookmarkStart w:id="4" w:name="_Toc99488298"/>
+      <w:bookmarkStart w:id="4" w:name="_Toc99566586"/>
       <w:r>
         <w:rPr>
           <w:rFonts w:hint="eastAsia"/>
@@ -5610,7 +5610,7 @@
       <w:pPr>
         <w:pStyle w:val="Heading2"/>
       </w:pPr>
-      <w:bookmarkStart w:id="5" w:name="_Toc99488299"/>
+      <w:bookmarkStart w:id="5" w:name="_Toc99566587"/>
       <w:r>
         <w:rPr>
           <w:rFonts w:hint="eastAsia"/>
@@ -5695,7 +5695,7 @@
         <w:pStyle w:val="Heading2"/>
       </w:pPr>
       <w:bookmarkStart w:id="6" w:name="_Toc306865183"/>
-      <w:bookmarkStart w:id="7" w:name="_Toc99488300"/>
+      <w:bookmarkStart w:id="7" w:name="_Toc99566588"/>
       <w:r>
         <w:rPr>
           <w:rFonts w:hint="eastAsia"/>
@@ -5723,8 +5723,8 @@
         <w:pStyle w:val="Heading2"/>
       </w:pPr>
       <w:bookmarkStart w:id="8" w:name="_Toc306865184"/>
-      <w:bookmarkStart w:id="9" w:name="_Toc15704527"/>
-      <w:bookmarkStart w:id="10" w:name="_Toc99488301"/>
+      <w:bookmarkStart w:id="9" w:name="_Toc99566589"/>
+      <w:bookmarkStart w:id="10" w:name="_Toc15704527"/>
       <w:r>
         <w:rPr>
           <w:rFonts w:hint="eastAsia"/>
@@ -5738,7 +5738,7 @@
         <w:t>文档</w:t>
       </w:r>
       <w:bookmarkEnd w:id="8"/>
-      <w:bookmarkEnd w:id="10"/>
+      <w:bookmarkEnd w:id="9"/>
     </w:p>
     <w:p>
       <w:pPr>
@@ -5879,7 +5879,7 @@
       </w:pPr>
       <w:bookmarkStart w:id="11" w:name="_Toc201465886"/>
       <w:bookmarkStart w:id="12" w:name="_Toc306865185"/>
-      <w:bookmarkStart w:id="13" w:name="_Toc99488302"/>
+      <w:bookmarkStart w:id="13" w:name="_Toc99566590"/>
       <w:r>
         <w:rPr>
           <w:rFonts w:hint="eastAsia"/>
@@ -5904,7 +5904,7 @@
         <w:pStyle w:val="Heading2"/>
       </w:pPr>
       <w:bookmarkStart w:id="14" w:name="_Toc306865186"/>
-      <w:bookmarkStart w:id="15" w:name="_Toc99488303"/>
+      <w:bookmarkStart w:id="15" w:name="_Toc99566591"/>
       <w:r>
         <w:rPr>
           <w:rFonts w:hint="eastAsia"/>
@@ -5970,7 +5970,7 @@
         <w:rPr>
           <w:rFonts w:hint="eastAsia"/>
         </w:rPr>
-        <w:t>一个自己独自一人坐在书桌前学习的学习模式，导致他们在学习上受到阻碍。</w:t>
+        <w:t>导致他们在学习上受到阻碍。</w:t>
       </w:r>
     </w:p>
     <w:p>
@@ -6031,7 +6031,7 @@
         <w:pStyle w:val="Heading2"/>
       </w:pPr>
       <w:bookmarkStart w:id="16" w:name="_Toc306865187"/>
-      <w:bookmarkStart w:id="17" w:name="_Toc99488304"/>
+      <w:bookmarkStart w:id="17" w:name="_Toc99566592"/>
       <w:r>
         <w:rPr>
           <w:rFonts w:hint="eastAsia"/>
@@ -6111,7 +6111,7 @@
         <w:pStyle w:val="Heading2"/>
       </w:pPr>
       <w:bookmarkStart w:id="18" w:name="_Toc306865188"/>
-      <w:bookmarkStart w:id="19" w:name="_Toc99488305"/>
+      <w:bookmarkStart w:id="19" w:name="_Toc99566593"/>
       <w:r>
         <w:rPr>
           <w:rFonts w:hint="eastAsia"/>
@@ -6617,7 +6617,7 @@
       </w:pPr>
       <w:bookmarkStart w:id="20" w:name="_Toc201465889"/>
       <w:bookmarkStart w:id="21" w:name="_Toc306865189"/>
-      <w:bookmarkStart w:id="22" w:name="_Toc99488306"/>
+      <w:bookmarkStart w:id="22" w:name="_Toc99566594"/>
       <w:r>
         <w:rPr>
           <w:rFonts w:hint="eastAsia"/>
@@ -7202,7 +7202,7 @@
         <w:pStyle w:val="Heading2"/>
       </w:pPr>
       <w:bookmarkStart w:id="23" w:name="_Toc306865191"/>
-      <w:bookmarkStart w:id="24" w:name="_Toc99488307"/>
+      <w:bookmarkStart w:id="24" w:name="_Toc99566595"/>
       <w:r>
         <w:rPr>
           <w:rFonts w:hint="eastAsia"/>
@@ -7394,7 +7394,7 @@
         <w:pStyle w:val="Heading2"/>
       </w:pPr>
       <w:bookmarkStart w:id="25" w:name="_Toc306865192"/>
-      <w:bookmarkStart w:id="26" w:name="_Toc99488308"/>
+      <w:bookmarkStart w:id="26" w:name="_Toc99566596"/>
       <w:r>
         <w:rPr>
           <w:rFonts w:hint="eastAsia"/>
@@ -7741,8 +7741,8 @@
         </w:rPr>
       </w:pPr>
       <w:bookmarkStart w:id="27" w:name="_Toc306865193"/>
-      <w:bookmarkStart w:id="28" w:name="_Toc99488309"/>
-      <w:bookmarkEnd w:id="9"/>
+      <w:bookmarkStart w:id="28" w:name="_Toc99566597"/>
+      <w:bookmarkEnd w:id="10"/>
       <w:r>
         <w:rPr>
           <w:rFonts w:hint="eastAsia"/>
@@ -7760,7 +7760,7 @@
       </w:pPr>
       <w:bookmarkStart w:id="29" w:name="_Toc201465891"/>
       <w:bookmarkStart w:id="30" w:name="_Toc306865194"/>
-      <w:bookmarkStart w:id="31" w:name="_Toc99488310"/>
+      <w:bookmarkStart w:id="31" w:name="_Toc99566598"/>
       <w:r>
         <w:rPr>
           <w:rFonts w:hint="eastAsia"/>
@@ -7774,6 +7774,8 @@
     <w:p>
       <w:pPr>
         <w:rPr>
+          <w:b/>
+          <w:bCs/>
           <w:shd w:val="clear" w:color="auto" w:fill="FFFFFF"/>
           <w:lang w:val="en-MY"/>
         </w:rPr>
@@ -7782,6 +7784,8 @@
       <w:r>
         <w:rPr>
           <w:rFonts w:hint="eastAsia"/>
+          <w:b/>
+          <w:bCs/>
           <w:shd w:val="clear" w:color="auto" w:fill="FFFFFF"/>
           <w:lang w:val="en-MY"/>
         </w:rPr>
@@ -7821,7 +7825,23 @@
           <w:shd w:val="clear" w:color="auto" w:fill="FFFFFF"/>
           <w:lang w:val="en-MY"/>
         </w:rPr>
-        <w:t>网页后，会先被引导到登录页面。</w:t>
+        <w:t>网页后，</w:t>
+      </w:r>
+      <w:r>
+        <w:rPr>
+          <w:rFonts w:hint="eastAsia"/>
+          <w:shd w:val="clear" w:color="auto" w:fill="FFFFFF"/>
+          <w:lang w:val="en-MY"/>
+        </w:rPr>
+        <w:t>可点击系统网页上的登录按钮跳转</w:t>
+      </w:r>
+      <w:r>
+        <w:rPr>
+          <w:rFonts w:hint="eastAsia"/>
+          <w:shd w:val="clear" w:color="auto" w:fill="FFFFFF"/>
+          <w:lang w:val="en-MY"/>
+        </w:rPr>
+        <w:t>到登录页面。</w:t>
       </w:r>
     </w:p>
     <w:p>
@@ -8139,13 +8159,17 @@
     <w:p>
       <w:pPr>
         <w:rPr>
-          <w:shd w:val="clear" w:color="auto" w:fill="FFFFFF"/>
-          <w:lang w:val="en-MY"/>
-        </w:rPr>
-      </w:pPr>
-      <w:r>
-        <w:rPr>
-          <w:rFonts w:hint="eastAsia"/>
+          <w:b/>
+          <w:bCs/>
+          <w:shd w:val="clear" w:color="auto" w:fill="FFFFFF"/>
+          <w:lang w:val="en-MY"/>
+        </w:rPr>
+      </w:pPr>
+      <w:r>
+        <w:rPr>
+          <w:rFonts w:hint="eastAsia"/>
+          <w:b/>
+          <w:bCs/>
           <w:shd w:val="clear" w:color="auto" w:fill="FFFFFF"/>
           <w:lang w:val="en-MY"/>
         </w:rPr>
@@ -8496,7 +8520,7 @@
       <w:pPr>
         <w:pStyle w:val="Heading2"/>
       </w:pPr>
-      <w:bookmarkStart w:id="33" w:name="_Toc99488311"/>
+      <w:bookmarkStart w:id="33" w:name="_Toc99566599"/>
       <w:r>
         <w:rPr>
           <w:rFonts w:hint="eastAsia"/>
@@ -8614,7 +8638,7 @@
         <w:pStyle w:val="Heading2"/>
       </w:pPr>
       <w:bookmarkStart w:id="34" w:name="_Toc306865196"/>
-      <w:bookmarkStart w:id="35" w:name="_Toc99488312"/>
+      <w:bookmarkStart w:id="35" w:name="_Toc99566600"/>
       <w:r>
         <w:rPr>
           <w:rFonts w:hint="eastAsia"/>
@@ -8796,7 +8820,7 @@
           <w:shd w:val="clear" w:color="auto" w:fill="FFFFFF"/>
           <w:lang w:val="en-MY"/>
         </w:rPr>
-        <w:t>进入公共房间</w:t>
+        <w:t>进入房间</w:t>
       </w:r>
     </w:p>
     <w:p>
@@ -9420,7 +9444,7 @@
       <w:pPr>
         <w:pStyle w:val="Heading2"/>
       </w:pPr>
-      <w:bookmarkStart w:id="37" w:name="_Toc99488313"/>
+      <w:bookmarkStart w:id="37" w:name="_Toc99566601"/>
       <w:r>
         <w:rPr>
           <w:rFonts w:hint="eastAsia"/>
@@ -9435,7 +9459,7 @@
         <w:pStyle w:val="Heading3"/>
         <w:spacing w:before="312" w:after="312"/>
       </w:pPr>
-      <w:bookmarkStart w:id="38" w:name="_Toc99488314"/>
+      <w:bookmarkStart w:id="38" w:name="_Toc99566602"/>
       <w:r>
         <w:rPr>
           <w:rFonts w:hint="eastAsia"/>
@@ -9495,23 +9519,15 @@
           <w:shd w:val="clear" w:color="auto" w:fill="FFFFFF"/>
           <w:lang w:val="en-MY"/>
         </w:rPr>
-        <w:t>登录</w:t>
-      </w:r>
-      <w:r>
-        <w:rPr>
-          <w:rFonts w:hint="eastAsia"/>
-          <w:shd w:val="clear" w:color="auto" w:fill="FFFFFF"/>
-          <w:lang w:val="en-MY"/>
-        </w:rPr>
-        <w:t>页面</w:t>
-      </w:r>
-      <w:r>
-        <w:rPr>
-          <w:rFonts w:hint="eastAsia"/>
-          <w:shd w:val="clear" w:color="auto" w:fill="FFFFFF"/>
-          <w:lang w:val="en-MY"/>
-        </w:rPr>
-        <w:t>中的注册按钮跳转到注册页面。</w:t>
+        <w:t>点击系统主页中</w:t>
+      </w:r>
+      <w:r>
+        <w:rPr>
+          <w:rFonts w:hint="eastAsia"/>
+          <w:shd w:val="clear" w:color="auto" w:fill="FFFFFF"/>
+          <w:lang w:val="en-MY"/>
+        </w:rPr>
+        <w:t>的注册按钮跳转到注册页面。</w:t>
       </w:r>
     </w:p>
     <w:p>
@@ -9597,32 +9613,15 @@
         </w:numPr>
         <w:rPr>
           <w:shd w:val="clear" w:color="auto" w:fill="FFFFFF"/>
-          <w:lang w:val="en-MY"/>
-        </w:rPr>
-      </w:pPr>
-      <w:r>
-        <w:rPr>
-          <w:rFonts w:hint="eastAsia"/>
-          <w:shd w:val="clear" w:color="auto" w:fill="FFFFFF"/>
-          <w:lang w:val="en-MY"/>
-        </w:rPr>
-        <w:t>用户</w:t>
-      </w:r>
-      <w:r>
-        <w:rPr>
-          <w:rFonts w:hint="eastAsia"/>
-          <w:shd w:val="clear" w:color="auto" w:fill="FFFFFF"/>
-          <w:lang w:val="en-MY"/>
-        </w:rPr>
-        <w:t>进入系统时会先跳转到</w:t>
-      </w:r>
-      <w:r>
-        <w:rPr>
-          <w:rFonts w:hint="eastAsia"/>
-          <w:shd w:val="clear" w:color="auto" w:fill="FFFFFF"/>
-          <w:lang w:val="en-MY"/>
-        </w:rPr>
-        <w:t>登录页面。</w:t>
+        </w:rPr>
+      </w:pPr>
+      <w:r>
+        <w:rPr>
+          <w:rFonts w:hint="eastAsia"/>
+          <w:shd w:val="clear" w:color="auto" w:fill="FFFFFF"/>
+          <w:lang w:val="en-MY"/>
+        </w:rPr>
+        <w:t>用户可通过点击系统主页中的登录按钮跳转到登录页面。</w:t>
       </w:r>
     </w:p>
     <w:p>
@@ -9880,7 +9879,23 @@
           <w:shd w:val="clear" w:color="auto" w:fill="FFFFFF"/>
           <w:lang w:val="en-MY"/>
         </w:rPr>
-        <w:t>点击更换密码按钮后，若用户所填入的信息符合系统要求，即可完成更换密码。</w:t>
+        <w:t>点击更换密码按钮后，若用户所填入的</w:t>
+      </w:r>
+      <w:r>
+        <w:rPr>
+          <w:rFonts w:hint="eastAsia"/>
+          <w:shd w:val="clear" w:color="auto" w:fill="FFFFFF"/>
+          <w:lang w:val="en-MY"/>
+        </w:rPr>
+        <w:t>密码正确</w:t>
+      </w:r>
+      <w:r>
+        <w:rPr>
+          <w:rFonts w:hint="eastAsia"/>
+          <w:shd w:val="clear" w:color="auto" w:fill="FFFFFF"/>
+          <w:lang w:val="en-MY"/>
+        </w:rPr>
+        <w:t>，即可完成更换密码。</w:t>
       </w:r>
     </w:p>
     <w:p>
@@ -10055,8 +10070,8 @@
         <w:pStyle w:val="Heading3"/>
         <w:spacing w:before="312" w:after="312"/>
       </w:pPr>
-      <w:bookmarkStart w:id="39" w:name="_Toc306865198"/>
-      <w:bookmarkStart w:id="40" w:name="_Toc99488315"/>
+      <w:bookmarkStart w:id="39" w:name="_Toc99566603"/>
+      <w:bookmarkStart w:id="40" w:name="_Toc306865198"/>
       <w:r>
         <w:rPr>
           <w:rFonts w:hint="eastAsia"/>
@@ -10070,7 +10085,7 @@
         </w:rPr>
         <w:t>（房间管理）</w:t>
       </w:r>
-      <w:bookmarkEnd w:id="40"/>
+      <w:bookmarkEnd w:id="39"/>
     </w:p>
     <w:p>
       <w:pPr>
@@ -10090,7 +10105,7 @@
           <w:shd w:val="clear" w:color="auto" w:fill="FFFFFF"/>
           <w:lang w:val="en-MY"/>
         </w:rPr>
-        <w:t>进入公共房间：</w:t>
+        <w:t>进入房间：</w:t>
       </w:r>
     </w:p>
     <w:p>
@@ -10110,31 +10125,31 @@
           <w:shd w:val="clear" w:color="auto" w:fill="FFFFFF"/>
           <w:lang w:val="en-MY"/>
         </w:rPr>
-        <w:t>在主页的</w:t>
-      </w:r>
-      <w:r>
-        <w:rPr>
-          <w:rFonts w:hint="eastAsia"/>
-          <w:shd w:val="clear" w:color="auto" w:fill="FFFFFF"/>
-          <w:lang w:val="en-MY"/>
-        </w:rPr>
-        <w:t>公共</w:t>
-      </w:r>
-      <w:r>
-        <w:rPr>
-          <w:rFonts w:hint="eastAsia"/>
-          <w:shd w:val="clear" w:color="auto" w:fill="FFFFFF"/>
-          <w:lang w:val="en-MY"/>
-        </w:rPr>
-        <w:t>房间</w:t>
-      </w:r>
-      <w:r>
-        <w:rPr>
-          <w:rFonts w:hint="eastAsia"/>
-          <w:shd w:val="clear" w:color="auto" w:fill="FFFFFF"/>
-          <w:lang w:val="en-MY"/>
-        </w:rPr>
-        <w:t>界面上，会显示系统预设的公共房间。</w:t>
+        <w:t>在主页的房间</w:t>
+      </w:r>
+      <w:r>
+        <w:rPr>
+          <w:rFonts w:hint="eastAsia"/>
+          <w:shd w:val="clear" w:color="auto" w:fill="FFFFFF"/>
+          <w:lang w:val="en-MY"/>
+        </w:rPr>
+        <w:t>界面上，</w:t>
+      </w:r>
+      <w:r>
+        <w:rPr>
+          <w:rFonts w:hint="eastAsia"/>
+          <w:shd w:val="clear" w:color="auto" w:fill="FFFFFF"/>
+          <w:lang w:val="en-MY"/>
+        </w:rPr>
+        <w:t>选择想进入的公共房间或私人房间</w:t>
+      </w:r>
+      <w:r>
+        <w:rPr>
+          <w:rFonts w:hint="eastAsia"/>
+          <w:shd w:val="clear" w:color="auto" w:fill="FFFFFF"/>
+          <w:lang w:val="en-MY"/>
+        </w:rPr>
+        <w:t>。</w:t>
       </w:r>
     </w:p>
     <w:p>
@@ -10154,7 +10169,7 @@
           <w:shd w:val="clear" w:color="auto" w:fill="FFFFFF"/>
           <w:lang w:val="en-MY"/>
         </w:rPr>
-        <w:t>用户可点击想进入的公共房间，以进入房间。</w:t>
+        <w:t>用户可点击想进入的房间，以进入房间。</w:t>
       </w:r>
     </w:p>
     <w:p>
@@ -10394,7 +10409,7 @@
         <w:pStyle w:val="Heading3"/>
         <w:spacing w:before="312" w:after="312"/>
       </w:pPr>
-      <w:bookmarkStart w:id="41" w:name="_Toc99488316"/>
+      <w:bookmarkStart w:id="41" w:name="_Toc99566604"/>
       <w:r>
         <w:rPr>
           <w:rFonts w:hint="eastAsia"/>
@@ -10879,7 +10894,7 @@
         <w:pStyle w:val="Heading3"/>
         <w:spacing w:before="312" w:after="312"/>
       </w:pPr>
-      <w:bookmarkStart w:id="42" w:name="_Toc99488317"/>
+      <w:bookmarkStart w:id="42" w:name="_Toc99566605"/>
       <w:r>
         <w:rPr>
           <w:rFonts w:hint="eastAsia"/>
@@ -11143,7 +11158,7 @@
         <w:pStyle w:val="Heading3"/>
         <w:spacing w:before="312" w:after="312"/>
       </w:pPr>
-      <w:bookmarkStart w:id="43" w:name="_Toc99488318"/>
+      <w:bookmarkStart w:id="43" w:name="_Toc99566606"/>
       <w:r>
         <w:rPr>
           <w:rFonts w:hint="eastAsia"/>
@@ -11382,7 +11397,51 @@
           <w:shd w:val="clear" w:color="auto" w:fill="FFFFFF"/>
           <w:lang w:val="en-MY"/>
         </w:rPr>
-        <w:t>用户可在公告页面中，查看所有管理员推送的</w:t>
+        <w:t>用户可</w:t>
+      </w:r>
+      <w:r>
+        <w:rPr>
+          <w:rFonts w:hint="eastAsia"/>
+          <w:shd w:val="clear" w:color="auto" w:fill="FFFFFF"/>
+          <w:lang w:val="en-MY"/>
+        </w:rPr>
+        <w:t>通过点击系统页面上的公告按钮跳转到公告页面。</w:t>
+      </w:r>
+    </w:p>
+    <w:p>
+      <w:pPr>
+        <w:numPr>
+          <w:ilvl w:val="0"/>
+          <w:numId w:val="57"/>
+        </w:numPr>
+        <w:rPr>
+          <w:shd w:val="clear" w:color="auto" w:fill="FFFFFF"/>
+          <w:lang w:val="en-MY"/>
+        </w:rPr>
+      </w:pPr>
+      <w:r>
+        <w:rPr>
+          <w:rFonts w:hint="eastAsia"/>
+          <w:shd w:val="clear" w:color="auto" w:fill="FFFFFF"/>
+          <w:lang w:val="en-MY"/>
+        </w:rPr>
+        <w:t>在公告页面中，</w:t>
+      </w:r>
+      <w:r>
+        <w:rPr>
+          <w:rFonts w:hint="eastAsia"/>
+          <w:shd w:val="clear" w:color="auto" w:fill="FFFFFF"/>
+          <w:lang w:val="en-MY"/>
+        </w:rPr>
+        <w:t>可</w:t>
+      </w:r>
+      <w:r>
+        <w:rPr>
+          <w:rFonts w:hint="eastAsia"/>
+          <w:shd w:val="clear" w:color="auto" w:fill="FFFFFF"/>
+          <w:lang w:val="en-MY"/>
+        </w:rPr>
+        <w:t>查看所有管理员推送的</w:t>
       </w:r>
       <w:r>
         <w:rPr>
@@ -11400,114 +11459,17 @@
         </w:rPr>
         <w:t>公告。</w:t>
       </w:r>
-    </w:p>
-    <w:p>
-      <w:pPr>
-        <w:rPr>
-          <w:shd w:val="clear" w:color="auto" w:fill="FFFFFF"/>
-          <w:lang w:val="en-MY"/>
-        </w:rPr>
-      </w:pPr>
-    </w:p>
-    <w:p>
-      <w:pPr>
-        <w:rPr>
-          <w:shd w:val="clear" w:color="auto" w:fill="FFFFFF"/>
-          <w:lang w:val="en-MY"/>
-        </w:rPr>
-      </w:pPr>
-    </w:p>
-    <w:p>
-      <w:pPr>
-        <w:rPr>
-          <w:shd w:val="clear" w:color="auto" w:fill="FFFFFF"/>
-          <w:lang w:val="en-MY"/>
-        </w:rPr>
-      </w:pPr>
-    </w:p>
-    <w:p>
-      <w:pPr>
-        <w:rPr>
-          <w:shd w:val="clear" w:color="auto" w:fill="FFFFFF"/>
-          <w:lang w:val="en-MY"/>
-        </w:rPr>
-      </w:pPr>
-    </w:p>
-    <w:p>
-      <w:pPr>
-        <w:rPr>
-          <w:shd w:val="clear" w:color="auto" w:fill="FFFFFF"/>
-          <w:lang w:val="en-MY"/>
-        </w:rPr>
-      </w:pPr>
-    </w:p>
-    <w:p>
-      <w:pPr>
-        <w:rPr>
-          <w:shd w:val="clear" w:color="auto" w:fill="FFFFFF"/>
-          <w:lang w:val="en-MY"/>
-        </w:rPr>
-      </w:pPr>
-    </w:p>
-    <w:p>
-      <w:pPr>
-        <w:rPr>
-          <w:shd w:val="clear" w:color="auto" w:fill="FFFFFF"/>
-          <w:lang w:val="en-MY"/>
-        </w:rPr>
-      </w:pPr>
-    </w:p>
-    <w:p>
-      <w:pPr>
-        <w:rPr>
-          <w:shd w:val="clear" w:color="auto" w:fill="FFFFFF"/>
-          <w:lang w:val="en-MY"/>
-        </w:rPr>
-      </w:pPr>
-    </w:p>
-    <w:p>
-      <w:pPr>
-        <w:rPr>
-          <w:shd w:val="clear" w:color="auto" w:fill="FFFFFF"/>
-          <w:lang w:val="en-MY"/>
-        </w:rPr>
-      </w:pPr>
-    </w:p>
-    <w:p>
-      <w:pPr>
-        <w:rPr>
-          <w:shd w:val="clear" w:color="auto" w:fill="FFFFFF"/>
-          <w:lang w:val="en-MY"/>
-        </w:rPr>
-      </w:pPr>
-    </w:p>
-    <w:p>
-      <w:pPr>
-        <w:rPr>
-          <w:shd w:val="clear" w:color="auto" w:fill="FFFFFF"/>
-          <w:lang w:val="en-MY"/>
-        </w:rPr>
-      </w:pPr>
-    </w:p>
-    <w:p>
-      <w:pPr>
-        <w:rPr>
-          <w:shd w:val="clear" w:color="auto" w:fill="FFFFFF"/>
-          <w:lang w:val="en-MY"/>
-        </w:rPr>
-      </w:pPr>
     </w:p>
     <w:p>
       <w:pPr>
         <w:pStyle w:val="Heading3"/>
         <w:spacing w:before="312" w:after="312"/>
       </w:pPr>
-      <w:bookmarkStart w:id="44" w:name="_Toc99488319"/>
-      <w:r>
-        <w:rPr>
-          <w:rFonts w:hint="eastAsia"/>
-        </w:rPr>
-        <w:lastRenderedPageBreak/>
+      <w:bookmarkStart w:id="44" w:name="_Toc99566607"/>
+      <w:r>
+        <w:rPr>
+          <w:rFonts w:hint="eastAsia"/>
+        </w:rPr>
         <w:t>功能模块六（用户管理）</w:t>
       </w:r>
       <w:bookmarkEnd w:id="44"/>
@@ -11663,11 +11625,12 @@
         <w:pStyle w:val="Heading3"/>
         <w:spacing w:before="312" w:after="312"/>
       </w:pPr>
-      <w:bookmarkStart w:id="45" w:name="_Toc99488320"/>
-      <w:r>
-        <w:rPr>
-          <w:rFonts w:hint="eastAsia"/>
-        </w:rPr>
+      <w:bookmarkStart w:id="45" w:name="_Toc99566608"/>
+      <w:r>
+        <w:rPr>
+          <w:rFonts w:hint="eastAsia"/>
+        </w:rPr>
+        <w:lastRenderedPageBreak/>
         <w:t>功能模块七（举报管理）</w:t>
       </w:r>
       <w:bookmarkEnd w:id="45"/>
@@ -11824,7 +11787,7 @@
         <w:pStyle w:val="Heading3"/>
         <w:spacing w:before="312" w:after="312"/>
       </w:pPr>
-      <w:bookmarkStart w:id="46" w:name="_Toc99488321"/>
+      <w:bookmarkStart w:id="46" w:name="_Toc99566609"/>
       <w:r>
         <w:rPr>
           <w:rFonts w:hint="eastAsia"/>
@@ -12013,389 +11976,6 @@
           <w:rFonts w:hint="eastAsia"/>
         </w:rPr>
         <w:t>点击反馈界面上的某反馈，跳转到该反馈问题页面。随后点击更新状态按钮，以更新该反馈的进度及状态。</w:t>
-      </w:r>
-    </w:p>
-    <w:p>
-      <w:pPr>
-        <w:pStyle w:val="Heading1"/>
-        <w:rPr>
-          <w:color w:val="000000"/>
-          <w:u w:val="none"/>
-        </w:rPr>
-      </w:pPr>
-      <w:bookmarkStart w:id="47" w:name="_Toc99488322"/>
-      <w:r>
-        <w:rPr>
-          <w:rFonts w:hint="eastAsia"/>
-          <w:color w:val="000000"/>
-          <w:u w:val="none"/>
-        </w:rPr>
-        <w:lastRenderedPageBreak/>
-        <w:t>非功能性需求</w:t>
-      </w:r>
-      <w:bookmarkEnd w:id="39"/>
-      <w:bookmarkEnd w:id="47"/>
-    </w:p>
-    <w:p>
-      <w:pPr>
-        <w:pStyle w:val="Heading2"/>
-      </w:pPr>
-      <w:bookmarkStart w:id="48" w:name="_Toc306865199"/>
-      <w:bookmarkStart w:id="49" w:name="_Toc99488323"/>
-      <w:r>
-        <w:rPr>
-          <w:rFonts w:hint="eastAsia"/>
-        </w:rPr>
-        <w:t>软件需求</w:t>
-      </w:r>
-      <w:bookmarkEnd w:id="48"/>
-      <w:bookmarkEnd w:id="49"/>
-    </w:p>
-    <w:p>
-      <w:pPr>
-        <w:pStyle w:val="Heading3"/>
-        <w:spacing w:before="312" w:after="312"/>
-      </w:pPr>
-      <w:bookmarkStart w:id="50" w:name="_Toc99488324"/>
-      <w:r>
-        <w:rPr>
-          <w:rFonts w:hint="eastAsia"/>
-        </w:rPr>
-        <w:t>界面需求</w:t>
-      </w:r>
-      <w:bookmarkEnd w:id="50"/>
-    </w:p>
-    <w:p>
-      <w:pPr>
-        <w:numPr>
-          <w:ilvl w:val="0"/>
-          <w:numId w:val="52"/>
-        </w:numPr>
-      </w:pPr>
-      <w:r>
-        <w:rPr>
-          <w:rFonts w:hint="eastAsia"/>
-          <w:shd w:val="clear" w:color="auto" w:fill="FFFFFF"/>
-          <w:lang w:val="en-MY"/>
-        </w:rPr>
-        <w:t>用户界面必须设计得简洁美观</w:t>
-      </w:r>
-      <w:r>
-        <w:rPr>
-          <w:rFonts w:hint="eastAsia"/>
-          <w:shd w:val="clear" w:color="auto" w:fill="FFFFFF"/>
-          <w:lang w:val="en-MY"/>
-        </w:rPr>
-        <w:t>，容易操作。</w:t>
-      </w:r>
-    </w:p>
-    <w:p>
-      <w:pPr>
-        <w:numPr>
-          <w:ilvl w:val="0"/>
-          <w:numId w:val="52"/>
-        </w:numPr>
-      </w:pPr>
-      <w:r>
-        <w:rPr>
-          <w:rFonts w:hint="eastAsia"/>
-        </w:rPr>
-        <w:t>各功能界面的设计功能必须功能清晰，没有歧义。</w:t>
-      </w:r>
-    </w:p>
-    <w:p>
-      <w:pPr>
-        <w:numPr>
-          <w:ilvl w:val="0"/>
-          <w:numId w:val="52"/>
-        </w:numPr>
-      </w:pPr>
-      <w:r>
-        <w:rPr>
-          <w:rFonts w:hint="eastAsia"/>
-        </w:rPr>
-        <w:t>所有界面必须兼容各种不同显示比例的设备，能根据用户所使用的设备，自动适应各模块的显示大小及比例。</w:t>
-      </w:r>
-    </w:p>
-    <w:p>
-      <w:pPr>
-        <w:numPr>
-          <w:ilvl w:val="0"/>
-          <w:numId w:val="52"/>
-        </w:numPr>
-      </w:pPr>
-      <w:r>
-        <w:rPr>
-          <w:rFonts w:hint="eastAsia"/>
-        </w:rPr>
-        <w:t>对于有可能发生操作错误的地方，必须向用户显示相应提示。</w:t>
-      </w:r>
-    </w:p>
-    <w:p>
-      <w:pPr>
-        <w:pStyle w:val="Heading3"/>
-        <w:spacing w:before="312" w:after="312"/>
-      </w:pPr>
-      <w:bookmarkStart w:id="51" w:name="_Toc99488325"/>
-      <w:r>
-        <w:rPr>
-          <w:rFonts w:hint="eastAsia"/>
-        </w:rPr>
-        <w:t>性能要求</w:t>
-      </w:r>
-      <w:bookmarkStart w:id="52" w:name="_Toc45873566"/>
-      <w:bookmarkStart w:id="53" w:name="_Toc46115464"/>
-      <w:bookmarkStart w:id="54" w:name="_Toc51665284"/>
-      <w:bookmarkEnd w:id="51"/>
-    </w:p>
-    <w:p>
-      <w:pPr>
-        <w:ind w:left="420"/>
-        <w:rPr>
-          <w:b/>
-          <w:bCs/>
-        </w:rPr>
-      </w:pPr>
-      <w:r>
-        <w:rPr>
-          <w:rFonts w:hint="eastAsia"/>
-          <w:b/>
-          <w:bCs/>
-        </w:rPr>
-        <w:t>响应时间：</w:t>
-      </w:r>
-    </w:p>
-    <w:p>
-      <w:pPr>
-        <w:numPr>
-          <w:ilvl w:val="0"/>
-          <w:numId w:val="69"/>
-        </w:numPr>
-        <w:rPr>
-          <w:b/>
-          <w:bCs/>
-        </w:rPr>
-      </w:pPr>
-      <w:r>
-        <w:rPr>
-          <w:rFonts w:hint="eastAsia"/>
-          <w:shd w:val="clear" w:color="auto" w:fill="FFFFFF"/>
-          <w:lang w:val="en-MY"/>
-        </w:rPr>
-        <w:t>房间界面必须实时显示系统中存在的所有房间。</w:t>
-      </w:r>
-    </w:p>
-    <w:p>
-      <w:pPr>
-        <w:numPr>
-          <w:ilvl w:val="0"/>
-          <w:numId w:val="69"/>
-        </w:numPr>
-        <w:rPr>
-          <w:b/>
-          <w:bCs/>
-        </w:rPr>
-      </w:pPr>
-      <w:r>
-        <w:rPr>
-          <w:rFonts w:hint="eastAsia"/>
-          <w:shd w:val="clear" w:color="auto" w:fill="FFFFFF"/>
-        </w:rPr>
-        <w:t>聊天界面必须实时显示所有用户所发出的聊天信息。</w:t>
-      </w:r>
-    </w:p>
-    <w:p>
-      <w:pPr>
-        <w:pStyle w:val="Heading3"/>
-        <w:spacing w:before="312" w:after="312"/>
-      </w:pPr>
-      <w:bookmarkStart w:id="55" w:name="_Toc99488326"/>
-      <w:r>
-        <w:rPr>
-          <w:rFonts w:hint="eastAsia"/>
-        </w:rPr>
-        <w:t>容量</w:t>
-      </w:r>
-      <w:bookmarkEnd w:id="52"/>
-      <w:bookmarkEnd w:id="53"/>
-      <w:bookmarkEnd w:id="54"/>
-      <w:r>
-        <w:rPr>
-          <w:rFonts w:hint="eastAsia"/>
-        </w:rPr>
-        <w:t>要求</w:t>
-      </w:r>
-      <w:bookmarkEnd w:id="55"/>
-    </w:p>
-    <w:p>
-      <w:pPr>
-        <w:ind w:left="420"/>
-        <w:rPr>
-          <w:b/>
-          <w:bCs/>
-        </w:rPr>
-      </w:pPr>
-      <w:r>
-        <w:rPr>
-          <w:rFonts w:hint="eastAsia"/>
-          <w:b/>
-          <w:bCs/>
-        </w:rPr>
-        <w:t>数据库：</w:t>
-      </w:r>
-    </w:p>
-    <w:p>
-      <w:pPr>
-        <w:ind w:left="420"/>
-      </w:pPr>
-      <w:r>
-        <w:tab/>
-      </w:r>
-      <w:r>
-        <w:rPr>
-          <w:rFonts w:hint="eastAsia"/>
-        </w:rPr>
-        <w:t>暂无。</w:t>
-      </w:r>
-    </w:p>
-    <w:p>
-      <w:pPr>
-        <w:ind w:left="420"/>
-        <w:rPr>
-          <w:b/>
-          <w:bCs/>
-        </w:rPr>
-      </w:pPr>
-      <w:r>
-        <w:rPr>
-          <w:rFonts w:hint="eastAsia"/>
-          <w:b/>
-          <w:bCs/>
-        </w:rPr>
-        <w:t>存储空间：</w:t>
-      </w:r>
-    </w:p>
-    <w:p>
-      <w:pPr>
-        <w:ind w:left="420"/>
-      </w:pPr>
-      <w:r>
-        <w:tab/>
-      </w:r>
-      <w:r>
-        <w:rPr>
-          <w:rFonts w:hint="eastAsia"/>
-        </w:rPr>
-        <w:t>暂无。</w:t>
-      </w:r>
-    </w:p>
-    <w:p>
-      <w:pPr>
-        <w:pStyle w:val="Heading3"/>
-        <w:spacing w:before="312" w:after="312"/>
-      </w:pPr>
-      <w:bookmarkStart w:id="56" w:name="_Toc99488327"/>
-      <w:r>
-        <w:rPr>
-          <w:rFonts w:hint="eastAsia"/>
-        </w:rPr>
-        <w:t>浏览器要求</w:t>
-      </w:r>
-      <w:bookmarkEnd w:id="56"/>
-    </w:p>
-    <w:p>
-      <w:pPr>
-        <w:numPr>
-          <w:ilvl w:val="0"/>
-          <w:numId w:val="59"/>
-        </w:numPr>
-      </w:pPr>
-      <w:r>
-        <w:rPr>
-          <w:rFonts w:hint="eastAsia"/>
-        </w:rPr>
-        <w:t>确保支持</w:t>
-      </w:r>
-      <w:r>
-        <w:rPr>
-          <w:rFonts w:hint="eastAsia"/>
-        </w:rPr>
-        <w:t xml:space="preserve"> Microsoft</w:t>
-      </w:r>
-      <w:r>
-        <w:t xml:space="preserve"> </w:t>
-      </w:r>
-      <w:r>
-        <w:rPr>
-          <w:rFonts w:hint="eastAsia"/>
-        </w:rPr>
-        <w:t>Edge</w:t>
-      </w:r>
-      <w:r>
-        <w:rPr>
-          <w:rFonts w:hint="eastAsia"/>
-        </w:rPr>
-        <w:t>、</w:t>
-      </w:r>
-      <w:r>
-        <w:rPr>
-          <w:rFonts w:hint="eastAsia"/>
-        </w:rPr>
-        <w:t>Firefox</w:t>
-      </w:r>
-      <w:r>
-        <w:rPr>
-          <w:rFonts w:hint="eastAsia"/>
-        </w:rPr>
-        <w:t>、</w:t>
-      </w:r>
-      <w:r>
-        <w:rPr>
-          <w:rFonts w:hint="eastAsia"/>
-        </w:rPr>
-        <w:t>Google</w:t>
-      </w:r>
-      <w:r>
-        <w:t xml:space="preserve"> </w:t>
-      </w:r>
-      <w:r>
-        <w:rPr>
-          <w:rFonts w:hint="eastAsia"/>
-        </w:rPr>
-        <w:t>Chrome</w:t>
-      </w:r>
-      <w:r>
-        <w:rPr>
-          <w:rFonts w:hint="eastAsia"/>
-        </w:rPr>
-        <w:t>、</w:t>
-      </w:r>
-      <w:r>
-        <w:rPr>
-          <w:rFonts w:hint="eastAsia"/>
-        </w:rPr>
-        <w:t>Safari</w:t>
-      </w:r>
-      <w:r>
-        <w:rPr>
-          <w:rFonts w:hint="eastAsia"/>
-        </w:rPr>
-        <w:t>、</w:t>
-      </w:r>
-      <w:r>
-        <w:rPr>
-          <w:rFonts w:hint="eastAsia"/>
-        </w:rPr>
-        <w:t>Brave</w:t>
-      </w:r>
-      <w:r>
-        <w:t xml:space="preserve"> </w:t>
-      </w:r>
-      <w:r>
-        <w:rPr>
-          <w:rFonts w:hint="eastAsia"/>
-        </w:rPr>
-        <w:t>浏览器。</w:t>
       </w:r>
     </w:p>
     <w:p/>
@@ -12406,12 +11986,411 @@
     <w:p/>
     <w:p/>
     <w:p/>
+    <w:p/>
+    <w:p>
+      <w:pPr>
+        <w:rPr>
+          <w:shd w:val="clear" w:color="auto" w:fill="FFFFFF"/>
+        </w:rPr>
+      </w:pPr>
+    </w:p>
+    <w:p>
+      <w:pPr>
+        <w:pStyle w:val="Heading1"/>
+        <w:rPr>
+          <w:color w:val="000000"/>
+          <w:u w:val="none"/>
+        </w:rPr>
+      </w:pPr>
+      <w:bookmarkStart w:id="47" w:name="_Toc99566610"/>
+      <w:r>
+        <w:rPr>
+          <w:rFonts w:hint="eastAsia"/>
+          <w:color w:val="000000"/>
+          <w:u w:val="none"/>
+        </w:rPr>
+        <w:lastRenderedPageBreak/>
+        <w:t>非功能性需求</w:t>
+      </w:r>
+      <w:bookmarkEnd w:id="40"/>
+      <w:bookmarkEnd w:id="47"/>
+    </w:p>
+    <w:p>
+      <w:pPr>
+        <w:pStyle w:val="Heading2"/>
+      </w:pPr>
+      <w:bookmarkStart w:id="48" w:name="_Toc306865199"/>
+      <w:bookmarkStart w:id="49" w:name="_Toc99566611"/>
+      <w:r>
+        <w:rPr>
+          <w:rFonts w:hint="eastAsia"/>
+        </w:rPr>
+        <w:t>软件需求</w:t>
+      </w:r>
+      <w:bookmarkEnd w:id="48"/>
+      <w:bookmarkEnd w:id="49"/>
+    </w:p>
     <w:p>
       <w:pPr>
         <w:pStyle w:val="Heading3"/>
         <w:spacing w:before="312" w:after="312"/>
       </w:pPr>
-      <w:bookmarkStart w:id="57" w:name="_Toc99488328"/>
+      <w:bookmarkStart w:id="50" w:name="_Toc99566612"/>
+      <w:r>
+        <w:rPr>
+          <w:rFonts w:hint="eastAsia"/>
+        </w:rPr>
+        <w:t>界面需求</w:t>
+      </w:r>
+      <w:bookmarkEnd w:id="50"/>
+    </w:p>
+    <w:p>
+      <w:pPr>
+        <w:numPr>
+          <w:ilvl w:val="0"/>
+          <w:numId w:val="52"/>
+        </w:numPr>
+      </w:pPr>
+      <w:r>
+        <w:rPr>
+          <w:rFonts w:hint="eastAsia"/>
+          <w:shd w:val="clear" w:color="auto" w:fill="FFFFFF"/>
+          <w:lang w:val="en-MY"/>
+        </w:rPr>
+        <w:t>用户界面必须设计得简洁美观</w:t>
+      </w:r>
+      <w:r>
+        <w:rPr>
+          <w:rFonts w:hint="eastAsia"/>
+          <w:shd w:val="clear" w:color="auto" w:fill="FFFFFF"/>
+          <w:lang w:val="en-MY"/>
+        </w:rPr>
+        <w:t>，容易操作。</w:t>
+      </w:r>
+    </w:p>
+    <w:p>
+      <w:pPr>
+        <w:numPr>
+          <w:ilvl w:val="0"/>
+          <w:numId w:val="52"/>
+        </w:numPr>
+      </w:pPr>
+      <w:r>
+        <w:rPr>
+          <w:rFonts w:hint="eastAsia"/>
+        </w:rPr>
+        <w:t>各功能界面的设计功能必须功能清晰，没有歧义。</w:t>
+      </w:r>
+    </w:p>
+    <w:p>
+      <w:pPr>
+        <w:numPr>
+          <w:ilvl w:val="0"/>
+          <w:numId w:val="52"/>
+        </w:numPr>
+      </w:pPr>
+      <w:r>
+        <w:rPr>
+          <w:rFonts w:hint="eastAsia"/>
+        </w:rPr>
+        <w:t>所有界面必须兼容各种不同显示比例的设备，能根据用户所使用的设备，自动适应各模块的显示大小及比例。</w:t>
+      </w:r>
+    </w:p>
+    <w:p>
+      <w:pPr>
+        <w:numPr>
+          <w:ilvl w:val="0"/>
+          <w:numId w:val="52"/>
+        </w:numPr>
+      </w:pPr>
+      <w:r>
+        <w:rPr>
+          <w:rFonts w:hint="eastAsia"/>
+        </w:rPr>
+        <w:t>对于有可能发生操作错误的地方，必须向用户显示相应提示。</w:t>
+      </w:r>
+    </w:p>
+    <w:p>
+      <w:pPr>
+        <w:pStyle w:val="Heading3"/>
+        <w:spacing w:before="312" w:after="312"/>
+      </w:pPr>
+      <w:bookmarkStart w:id="51" w:name="_Toc99566613"/>
+      <w:r>
+        <w:rPr>
+          <w:rFonts w:hint="eastAsia"/>
+        </w:rPr>
+        <w:t>性能要求</w:t>
+      </w:r>
+      <w:bookmarkStart w:id="52" w:name="_Toc45873566"/>
+      <w:bookmarkStart w:id="53" w:name="_Toc46115464"/>
+      <w:bookmarkStart w:id="54" w:name="_Toc51665284"/>
+      <w:bookmarkEnd w:id="51"/>
+    </w:p>
+    <w:p>
+      <w:pPr>
+        <w:ind w:left="420"/>
+        <w:rPr>
+          <w:b/>
+          <w:bCs/>
+        </w:rPr>
+      </w:pPr>
+      <w:r>
+        <w:rPr>
+          <w:rFonts w:hint="eastAsia"/>
+          <w:b/>
+          <w:bCs/>
+        </w:rPr>
+        <w:t>响应时间：</w:t>
+      </w:r>
+    </w:p>
+    <w:p>
+      <w:pPr>
+        <w:numPr>
+          <w:ilvl w:val="0"/>
+          <w:numId w:val="69"/>
+        </w:numPr>
+        <w:rPr>
+          <w:b/>
+          <w:bCs/>
+        </w:rPr>
+      </w:pPr>
+      <w:r>
+        <w:rPr>
+          <w:rFonts w:hint="eastAsia"/>
+          <w:shd w:val="clear" w:color="auto" w:fill="FFFFFF"/>
+          <w:lang w:val="en-MY"/>
+        </w:rPr>
+        <w:t>房间界面必须实时显示系统中存在的所有房间。</w:t>
+      </w:r>
+    </w:p>
+    <w:p>
+      <w:pPr>
+        <w:numPr>
+          <w:ilvl w:val="0"/>
+          <w:numId w:val="69"/>
+        </w:numPr>
+        <w:rPr>
+          <w:b/>
+          <w:bCs/>
+        </w:rPr>
+      </w:pPr>
+      <w:r>
+        <w:rPr>
+          <w:rFonts w:hint="eastAsia"/>
+          <w:shd w:val="clear" w:color="auto" w:fill="FFFFFF"/>
+        </w:rPr>
+        <w:t>聊天界面必须实时显示所有用户所发出的聊天信息。</w:t>
+      </w:r>
+    </w:p>
+    <w:p>
+      <w:pPr>
+        <w:pStyle w:val="Heading3"/>
+        <w:spacing w:before="312" w:after="312"/>
+      </w:pPr>
+      <w:bookmarkStart w:id="55" w:name="_Toc99566614"/>
+      <w:r>
+        <w:rPr>
+          <w:rFonts w:hint="eastAsia"/>
+        </w:rPr>
+        <w:t>容量</w:t>
+      </w:r>
+      <w:bookmarkEnd w:id="52"/>
+      <w:bookmarkEnd w:id="53"/>
+      <w:bookmarkEnd w:id="54"/>
+      <w:r>
+        <w:rPr>
+          <w:rFonts w:hint="eastAsia"/>
+        </w:rPr>
+        <w:t>要求</w:t>
+      </w:r>
+      <w:bookmarkEnd w:id="55"/>
+    </w:p>
+    <w:p>
+      <w:pPr>
+        <w:ind w:left="420"/>
+        <w:rPr>
+          <w:b/>
+          <w:bCs/>
+        </w:rPr>
+      </w:pPr>
+      <w:r>
+        <w:rPr>
+          <w:rFonts w:hint="eastAsia"/>
+          <w:b/>
+          <w:bCs/>
+        </w:rPr>
+        <w:t>数据库：</w:t>
+      </w:r>
+    </w:p>
+    <w:p>
+      <w:pPr>
+        <w:ind w:left="420"/>
+      </w:pPr>
+      <w:r>
+        <w:tab/>
+      </w:r>
+      <w:r>
+        <w:rPr>
+          <w:rFonts w:hint="eastAsia"/>
+        </w:rPr>
+        <w:t>暂无。</w:t>
+      </w:r>
+    </w:p>
+    <w:p>
+      <w:pPr>
+        <w:ind w:left="420"/>
+        <w:rPr>
+          <w:b/>
+          <w:bCs/>
+        </w:rPr>
+      </w:pPr>
+      <w:r>
+        <w:rPr>
+          <w:rFonts w:hint="eastAsia"/>
+          <w:b/>
+          <w:bCs/>
+        </w:rPr>
+        <w:t>存储空间：</w:t>
+      </w:r>
+    </w:p>
+    <w:p>
+      <w:pPr>
+        <w:ind w:left="420"/>
+      </w:pPr>
+      <w:r>
+        <w:tab/>
+      </w:r>
+      <w:r>
+        <w:rPr>
+          <w:rFonts w:hint="eastAsia"/>
+        </w:rPr>
+        <w:t>暂无。</w:t>
+      </w:r>
+    </w:p>
+    <w:p>
+      <w:pPr>
+        <w:pStyle w:val="Heading3"/>
+        <w:spacing w:before="312" w:after="312"/>
+      </w:pPr>
+      <w:bookmarkStart w:id="56" w:name="_Toc99566615"/>
+      <w:r>
+        <w:rPr>
+          <w:rFonts w:hint="eastAsia"/>
+        </w:rPr>
+        <w:t>浏览器要求</w:t>
+      </w:r>
+      <w:bookmarkEnd w:id="56"/>
+    </w:p>
+    <w:p>
+      <w:pPr>
+        <w:numPr>
+          <w:ilvl w:val="0"/>
+          <w:numId w:val="59"/>
+        </w:numPr>
+      </w:pPr>
+      <w:r>
+        <w:rPr>
+          <w:rFonts w:hint="eastAsia"/>
+        </w:rPr>
+        <w:t>确保支持</w:t>
+      </w:r>
+      <w:r>
+        <w:rPr>
+          <w:rFonts w:hint="eastAsia"/>
+        </w:rPr>
+        <w:t xml:space="preserve"> Microsoft</w:t>
+      </w:r>
+      <w:r>
+        <w:t xml:space="preserve"> </w:t>
+      </w:r>
+      <w:r>
+        <w:rPr>
+          <w:rFonts w:hint="eastAsia"/>
+        </w:rPr>
+        <w:t>Edge</w:t>
+      </w:r>
+      <w:r>
+        <w:rPr>
+          <w:rFonts w:hint="eastAsia"/>
+        </w:rPr>
+        <w:t>、</w:t>
+      </w:r>
+      <w:r>
+        <w:rPr>
+          <w:rFonts w:hint="eastAsia"/>
+        </w:rPr>
+        <w:t>Firefox</w:t>
+      </w:r>
+      <w:r>
+        <w:rPr>
+          <w:rFonts w:hint="eastAsia"/>
+        </w:rPr>
+        <w:t>、</w:t>
+      </w:r>
+      <w:r>
+        <w:rPr>
+          <w:rFonts w:hint="eastAsia"/>
+        </w:rPr>
+        <w:t>Google</w:t>
+      </w:r>
+      <w:r>
+        <w:t xml:space="preserve"> </w:t>
+      </w:r>
+      <w:r>
+        <w:rPr>
+          <w:rFonts w:hint="eastAsia"/>
+        </w:rPr>
+        <w:t>Chrome</w:t>
+      </w:r>
+      <w:r>
+        <w:rPr>
+          <w:rFonts w:hint="eastAsia"/>
+        </w:rPr>
+        <w:t>、</w:t>
+      </w:r>
+      <w:r>
+        <w:rPr>
+          <w:rFonts w:hint="eastAsia"/>
+        </w:rPr>
+        <w:t>Safari</w:t>
+      </w:r>
+      <w:r>
+        <w:rPr>
+          <w:rFonts w:hint="eastAsia"/>
+        </w:rPr>
+        <w:t>、</w:t>
+      </w:r>
+      <w:r>
+        <w:rPr>
+          <w:rFonts w:hint="eastAsia"/>
+        </w:rPr>
+        <w:t>Brave</w:t>
+      </w:r>
+      <w:r>
+        <w:t xml:space="preserve"> </w:t>
+      </w:r>
+      <w:r>
+        <w:rPr>
+          <w:rFonts w:hint="eastAsia"/>
+        </w:rPr>
+        <w:t>浏览器。</w:t>
+      </w:r>
+    </w:p>
+    <w:p/>
+    <w:p/>
+    <w:p/>
+    <w:p/>
+    <w:p/>
+    <w:p/>
+    <w:p/>
+    <w:p/>
+    <w:p>
+      <w:pPr>
+        <w:pStyle w:val="Heading3"/>
+        <w:spacing w:before="312" w:after="312"/>
+      </w:pPr>
+      <w:bookmarkStart w:id="57" w:name="_Toc99566616"/>
       <w:r>
         <w:rPr>
           <w:rFonts w:hint="eastAsia"/>
@@ -12600,7 +12579,7 @@
         <w:pStyle w:val="Heading3"/>
         <w:spacing w:before="312" w:after="312"/>
       </w:pPr>
-      <w:bookmarkStart w:id="58" w:name="_Toc99488329"/>
+      <w:bookmarkStart w:id="58" w:name="_Toc99566617"/>
       <w:r>
         <w:rPr>
           <w:rFonts w:hint="eastAsia"/>
@@ -12637,7 +12616,7 @@
         <w:pStyle w:val="Heading2"/>
       </w:pPr>
       <w:bookmarkStart w:id="59" w:name="_Toc306865200"/>
-      <w:bookmarkStart w:id="60" w:name="_Toc99488330"/>
+      <w:bookmarkStart w:id="60" w:name="_Toc99566618"/>
       <w:r>
         <w:rPr>
           <w:rFonts w:hint="eastAsia"/>
@@ -12681,7 +12660,7 @@
         </w:rPr>
       </w:pPr>
       <w:bookmarkStart w:id="61" w:name="_Toc306865201"/>
-      <w:bookmarkStart w:id="62" w:name="_Toc99488331"/>
+      <w:bookmarkStart w:id="62" w:name="_Toc99566619"/>
       <w:r>
         <w:rPr>
           <w:rFonts w:hint="eastAsia"/>
@@ -12697,7 +12676,7 @@
         <w:pStyle w:val="Heading2"/>
       </w:pPr>
       <w:bookmarkStart w:id="63" w:name="_Toc306865203"/>
-      <w:bookmarkStart w:id="64" w:name="_Toc99488332"/>
+      <w:bookmarkStart w:id="64" w:name="_Toc99566620"/>
       <w:r>
         <w:rPr>
           <w:rFonts w:hint="eastAsia"/>
@@ -12733,7 +12712,7 @@
           <w:color w:val="auto"/>
         </w:rPr>
       </w:pPr>
-      <w:bookmarkStart w:id="65" w:name="_Toc99488333"/>
+      <w:bookmarkStart w:id="65" w:name="_Toc99566621"/>
       <w:r>
         <w:rPr>
           <w:rFonts w:hint="eastAsia"/>
@@ -12765,7 +12744,7 @@
           <w:color w:val="auto"/>
         </w:rPr>
       </w:pPr>
-      <w:bookmarkStart w:id="66" w:name="_Toc99488334"/>
+      <w:bookmarkStart w:id="66" w:name="_Toc99566622"/>
       <w:r>
         <w:rPr>
           <w:rFonts w:hint="eastAsia"/>
@@ -12793,7 +12772,7 @@
           <w:u w:val="none"/>
         </w:rPr>
       </w:pPr>
-      <w:bookmarkStart w:id="67" w:name="_Toc99488335"/>
+      <w:bookmarkStart w:id="67" w:name="_Toc99566623"/>
       <w:r>
         <w:rPr>
           <w:rFonts w:hint="eastAsia"/>
@@ -12821,7 +12800,7 @@
           <w:u w:val="none"/>
         </w:rPr>
       </w:pPr>
-      <w:bookmarkStart w:id="68" w:name="_Toc99488336"/>
+      <w:bookmarkStart w:id="68" w:name="_Toc99566624"/>
       <w:r>
         <w:rPr>
           <w:rFonts w:hint="eastAsia"/>
@@ -22202,7 +22181,7 @@
           <w:u w:val="none"/>
         </w:rPr>
       </w:pPr>
-      <w:bookmarkStart w:id="69" w:name="_Toc99488337"/>
+      <w:bookmarkStart w:id="69" w:name="_Toc99566625"/>
       <w:r>
         <w:rPr>
           <w:rFonts w:hint="eastAsia"/>

</xml_diff>